<commit_message>
Some more text added
</commit_message>
<xml_diff>
--- a/docs/index.docx
+++ b/docs/index.docx
@@ -39,7 +39,69 @@
       </w:pPr>
       <w:r>
         <w:rPr/>
-        <w:t xml:space="preserve">Potlood is a library capable of displaying Open Office format *.docx files in a browser. It’s entrely implemented inside your browser. No need to install anything, no need to connect to a server, total freedom... </w:t>
+        <w:t>Potlood is a library capable of displaying Open Office format *.docx files in a browser. It’s entrely implemented inside your browser. No need to install anything, no need to connect to a server, total freedom…</w:t>
+      </w:r>
+    </w:p>
+    <w:p>
+      <w:pPr>
+        <w:pStyle w:val="Tekstblok"/>
+        <w:rPr/>
+      </w:pPr>
+      <w:r>
+        <w:rPr/>
+      </w:r>
+    </w:p>
+    <w:p>
+      <w:pPr>
+        <w:pStyle w:val="Tekstblok"/>
+        <w:jc w:val="center"/>
+        <w:rPr/>
+      </w:pPr>
+      <w:r>
+        <w:rPr>
+          <w:b/>
+          <w:bCs/>
+        </w:rPr>
+        <w:t>This page actually is an docx file.</w:t>
+      </w:r>
+      <w:r>
+        <w:rPr/>
+        <w:t xml:space="preserve"> </w:t>
+      </w:r>
+    </w:p>
+    <w:p>
+      <w:pPr>
+        <w:pStyle w:val="Tekstblok"/>
+        <w:jc w:val="left"/>
+        <w:rPr>
+          <w:b w:val="false"/>
+          <w:b w:val="false"/>
+          <w:bCs w:val="false"/>
+        </w:rPr>
+      </w:pPr>
+      <w:r>
+        <w:rPr>
+          <w:b w:val="false"/>
+          <w:bCs w:val="false"/>
+        </w:rPr>
+      </w:r>
+    </w:p>
+    <w:p>
+      <w:pPr>
+        <w:pStyle w:val="Tekstblok"/>
+        <w:jc w:val="left"/>
+        <w:rPr>
+          <w:b w:val="false"/>
+          <w:b w:val="false"/>
+          <w:bCs w:val="false"/>
+        </w:rPr>
+      </w:pPr>
+      <w:r>
+        <w:rPr>
+          <w:b w:val="false"/>
+          <w:bCs w:val="false"/>
+        </w:rPr>
+        <w:t>More info later.</w:t>
       </w:r>
     </w:p>
     <w:p>

</xml_diff>